<commit_message>
trying new plankton figure, ms r5
might have messed up markdown but tried to get CIs for slopes again.
</commit_message>
<xml_diff>
--- a/manuscript/GarzkeFigures_R2.docx
+++ b/manuscript/GarzkeFigures_R2.docx
@@ -67,7 +67,19 @@
         <w:rPr>
           <w:rFonts w:ascii="Times New Roman" w:hAnsi="Times New Roman"/>
         </w:rPr>
-        <w:t>), with autotrophs and grazers (</w:t>
+        <w:t xml:space="preserve">), autotrophs </w:t>
+      </w:r>
+      <w:r>
+        <w:rPr>
+          <w:rFonts w:ascii="Times New Roman" w:hAnsi="Times New Roman"/>
+        </w:rPr>
+        <w:t xml:space="preserve">plus </w:t>
+      </w:r>
+      <w:r>
+        <w:rPr>
+          <w:rFonts w:ascii="Times New Roman" w:hAnsi="Times New Roman"/>
+        </w:rPr>
+        <w:t>grazers (</w:t>
       </w:r>
       <w:r>
         <w:rPr>
@@ -79,7 +91,31 @@
         <w:rPr>
           <w:rFonts w:ascii="Times New Roman" w:hAnsi="Times New Roman"/>
         </w:rPr>
-        <w:t>) and with autotrophs, grazers and predators (</w:t>
+        <w:t>)</w:t>
+      </w:r>
+      <w:r>
+        <w:rPr>
+          <w:rFonts w:ascii="Times New Roman" w:hAnsi="Times New Roman"/>
+        </w:rPr>
+        <w:t xml:space="preserve">, and </w:t>
+      </w:r>
+      <w:r>
+        <w:rPr>
+          <w:rFonts w:ascii="Times New Roman" w:hAnsi="Times New Roman"/>
+        </w:rPr>
+        <w:t>autotrophs</w:t>
+      </w:r>
+      <w:r>
+        <w:rPr>
+          <w:rFonts w:ascii="Times New Roman" w:hAnsi="Times New Roman"/>
+        </w:rPr>
+        <w:t xml:space="preserve"> plus </w:t>
+      </w:r>
+      <w:r>
+        <w:rPr>
+          <w:rFonts w:ascii="Times New Roman" w:hAnsi="Times New Roman"/>
+        </w:rPr>
+        <w:t>grazers and predators (</w:t>
       </w:r>
       <w:r>
         <w:rPr>
@@ -91,7 +127,7 @@
         <w:rPr>
           <w:rFonts w:ascii="Times New Roman" w:hAnsi="Times New Roman"/>
         </w:rPr>
-        <w:t>) (codes shown in panel A apply throughout).</w:t>
+        <w:t>).</w:t>
       </w:r>
       <w:r>
         <w:rPr>
@@ -109,7 +145,33 @@
         <w:rPr>
           <w:rFonts w:ascii="Times New Roman" w:hAnsi="Times New Roman"/>
         </w:rPr>
-        <w:t xml:space="preserve">esponses to temperature are </w:t>
+        <w:t>esponses to temperature</w:t>
+      </w:r>
+      <w:r>
+        <w:rPr>
+          <w:rFonts w:ascii="Times New Roman" w:hAnsi="Times New Roman"/>
+        </w:rPr>
+        <w:t xml:space="preserve"> as modelled in </w:t>
+      </w:r>
+      <w:proofErr w:type="spellStart"/>
+      <w:r>
+        <w:rPr>
+          <w:rFonts w:ascii="Times New Roman" w:hAnsi="Times New Roman"/>
+        </w:rPr>
+        <w:t>Eqn</w:t>
+      </w:r>
+      <w:proofErr w:type="spellEnd"/>
+      <w:r>
+        <w:rPr>
+          <w:rFonts w:ascii="Times New Roman" w:hAnsi="Times New Roman"/>
+        </w:rPr>
+        <w:t xml:space="preserve"> 1</w:t>
+      </w:r>
+      <w:r>
+        <w:rPr>
+          <w:rFonts w:ascii="Times New Roman" w:hAnsi="Times New Roman"/>
+        </w:rPr>
+        <w:t xml:space="preserve"> are </w:t>
       </w:r>
       <w:r>
         <w:rPr>
@@ -179,7 +241,75 @@
         <w:rPr>
           <w:rFonts w:ascii="Times New Roman" w:hAnsi="Times New Roman"/>
         </w:rPr>
-        <w:t>A trophic cascade exists if systems with predators have primary producer biomass levels similar to systems with no predators and no grazers, and the difference in the biomass levels indicates the strength</w:t>
+        <w:t>If, within communities, species with different thermal niches can compensate for the effects of temperature on other species’ performance (</w:t>
+      </w:r>
+      <w:proofErr w:type="spellStart"/>
+      <w:r>
+        <w:rPr>
+          <w:rFonts w:ascii="Times New Roman" w:hAnsi="Times New Roman"/>
+        </w:rPr>
+        <w:t>i</w:t>
+      </w:r>
+      <w:proofErr w:type="spellEnd"/>
+      <w:r>
+        <w:rPr>
+          <w:rFonts w:ascii="Times New Roman" w:hAnsi="Times New Roman"/>
+        </w:rPr>
+        <w:t xml:space="preserve">), we would predict no effect of temperature on biomass but positive effects of increasing temperature on net oxygen production and consumption. </w:t>
+      </w:r>
+      <w:r>
+        <w:rPr>
+          <w:rFonts w:ascii="Times New Roman" w:hAnsi="Times New Roman"/>
+        </w:rPr>
+        <w:t>In the first-order metabolic scaling hypotheses (</w:t>
+      </w:r>
+      <w:r>
+        <w:rPr>
+          <w:rFonts w:ascii="Times New Roman" w:hAnsi="Times New Roman"/>
+        </w:rPr>
+        <w:t>ii</w:t>
+      </w:r>
+      <w:r>
+        <w:rPr>
+          <w:rFonts w:ascii="Times New Roman" w:hAnsi="Times New Roman"/>
+        </w:rPr>
+        <w:t xml:space="preserve">), NEP in systems without consumers depends on temperature consistent with the weaker temperature dependence of photosynthesis relative to respiration, which is expected to have a dominant influence on the temperature dependence of oxygen flux in systems with consumers. If </w:t>
+      </w:r>
+      <w:r>
+        <w:rPr>
+          <w:rFonts w:ascii="Times New Roman" w:hAnsi="Times New Roman"/>
+        </w:rPr>
+        <w:t>trophic control of community structure (iii)</w:t>
+      </w:r>
+      <w:r>
+        <w:rPr>
+          <w:rFonts w:ascii="Times New Roman" w:hAnsi="Times New Roman"/>
+        </w:rPr>
+        <w:t xml:space="preserve"> modif</w:t>
+      </w:r>
+      <w:r>
+        <w:rPr>
+          <w:rFonts w:ascii="Times New Roman" w:hAnsi="Times New Roman"/>
+        </w:rPr>
+        <w:t>ies</w:t>
+      </w:r>
+      <w:r>
+        <w:rPr>
+          <w:rFonts w:ascii="Times New Roman" w:hAnsi="Times New Roman"/>
+        </w:rPr>
+        <w:t xml:space="preserve"> metabolic scaling effects on ecosystem lev</w:t>
+      </w:r>
+      <w:r>
+        <w:rPr>
+          <w:rFonts w:ascii="Times New Roman" w:hAnsi="Times New Roman"/>
+        </w:rPr>
+        <w:t>el biomass and oxygen flux</w:t>
+      </w:r>
+      <w:r>
+        <w:rPr>
+          <w:rFonts w:ascii="Times New Roman" w:hAnsi="Times New Roman"/>
+        </w:rPr>
+        <w:t>, the temperature dependence is expected to be strongest in communities in which grazers are abundant and not limited by predators.</w:t>
       </w:r>
       <w:r>
         <w:rPr>
@@ -187,36 +317,69 @@
         </w:rPr>
         <w:t xml:space="preserve"> </w:t>
       </w:r>
-      <w:r>
-        <w:rPr>
-          <w:rFonts w:ascii="Times New Roman" w:hAnsi="Times New Roman"/>
-        </w:rPr>
-        <w:t xml:space="preserve">of the cascade (arrow in A). </w:t>
-      </w:r>
-      <w:r>
-        <w:rPr>
-          <w:rFonts w:ascii="Times New Roman" w:hAnsi="Times New Roman"/>
-        </w:rPr>
-        <w:t>In the first-order metabolic scaling hypotheses (E), NEP in systems without consumers depends on temperature consistent with the weaker temperature dependence of photosynthesis relative to respiration, which is expected to have a dominant influence on the temperature dependence of oxygen flux in systems with consumers. If species interactions modify metabolic scaling effects on ecosystem lev</w:t>
-      </w:r>
-      <w:r>
-        <w:rPr>
-          <w:rFonts w:ascii="Times New Roman" w:hAnsi="Times New Roman"/>
-        </w:rPr>
-        <w:t>el biomass and oxygen flux (C, F</w:t>
-      </w:r>
-      <w:r>
-        <w:rPr>
-          <w:rFonts w:ascii="Times New Roman" w:hAnsi="Times New Roman"/>
-        </w:rPr>
-        <w:t>), the temperature dependence is expected to be strongest in communities in which grazers are abundant and not limited by predators.</w:t>
-      </w:r>
-      <w:r>
-        <w:rPr>
-          <w:rFonts w:ascii="Times New Roman" w:hAnsi="Times New Roman"/>
-        </w:rPr>
-        <w:t xml:space="preserve"> </w:t>
-      </w:r>
+    </w:p>
+    <w:p>
+      <w:pPr>
+        <w:widowControl w:val="0"/>
+        <w:autoSpaceDE w:val="0"/>
+        <w:autoSpaceDN w:val="0"/>
+        <w:adjustRightInd w:val="0"/>
+        <w:spacing w:after="0" w:line="480" w:lineRule="auto"/>
+        <w:rPr>
+          <w:rFonts w:ascii="Times New Roman" w:hAnsi="Times New Roman"/>
+        </w:rPr>
+      </w:pPr>
+      <w:bookmarkStart w:id="0" w:name="_GoBack"/>
+      <w:ins w:id="1" w:author="Mary O'Connor" w:date="2019-01-21T07:56:00Z">
+        <w:r>
+          <w:rPr>
+            <w:rFonts w:ascii="Times New Roman" w:hAnsi="Times New Roman"/>
+          </w:rPr>
+          <w:t>What about allowing NEP to be positive and ER to be negative?</w:t>
+        </w:r>
+        <w:r>
+          <w:rPr>
+            <w:rFonts w:ascii="Times New Roman" w:hAnsi="Times New Roman"/>
+          </w:rPr>
+          <w:t xml:space="preserve"> O</w:t>
+        </w:r>
+      </w:ins>
+      <w:ins w:id="2" w:author="Mary O'Connor" w:date="2019-01-21T07:57:00Z">
+        <w:r>
+          <w:rPr>
+            <w:rFonts w:ascii="Times New Roman" w:hAnsi="Times New Roman"/>
+          </w:rPr>
+          <w:t xml:space="preserve">r at least making </w:t>
+        </w:r>
+        <w:proofErr w:type="gramStart"/>
+        <w:r>
+          <w:rPr>
+            <w:rFonts w:ascii="Times New Roman" w:hAnsi="Times New Roman"/>
+          </w:rPr>
+          <w:t>more clear</w:t>
+        </w:r>
+        <w:proofErr w:type="gramEnd"/>
+        <w:r>
+          <w:rPr>
+            <w:rFonts w:ascii="Times New Roman" w:hAnsi="Times New Roman"/>
+          </w:rPr>
+          <w:t xml:space="preserve"> that we are looking at </w:t>
+        </w:r>
+        <w:r>
+          <w:rPr>
+            <w:rFonts w:ascii="Times New Roman" w:hAnsi="Times New Roman"/>
+            <w:i/>
+          </w:rPr>
+          <w:t>absolute</w:t>
+        </w:r>
+        <w:r>
+          <w:rPr>
+            <w:rFonts w:ascii="Times New Roman" w:hAnsi="Times New Roman"/>
+          </w:rPr>
+          <w:t xml:space="preserve"> oxygen flux rates.</w:t>
+        </w:r>
+      </w:ins>
+      <w:bookmarkEnd w:id="0"/>
     </w:p>
     <w:p>
       <w:pPr>
@@ -226,18 +389,26 @@
           <w:b/>
         </w:rPr>
       </w:pPr>
+    </w:p>
+    <w:p>
+      <w:pPr>
+        <w:rPr>
+          <w:rFonts w:ascii="Times New Roman" w:hAnsi="Times New Roman"/>
+          <w:b/>
+        </w:rPr>
+      </w:pPr>
       <w:r>
         <w:rPr>
           <w:rFonts w:ascii="Times New Roman" w:hAnsi="Times New Roman"/>
           <w:b/>
           <w:noProof/>
-          <w:lang w:val="en-US"/>
-        </w:rPr>
+        </w:rPr>
+        <w:lastRenderedPageBreak/>
         <w:drawing>
-          <wp:inline distT="0" distB="0" distL="0" distR="0" wp14:anchorId="70A01FA3" wp14:editId="6CBF74EE">
-            <wp:extent cx="4544616" cy="3096260"/>
-            <wp:effectExtent l="0" t="0" r="0" b="2540"/>
-            <wp:docPr id="5" name="Picture 5"/>
+          <wp:inline distT="0" distB="0" distL="0" distR="0" wp14:anchorId="49C83709" wp14:editId="79E4C53D">
+            <wp:extent cx="5943600" cy="4457700"/>
+            <wp:effectExtent l="0" t="0" r="0" b="0"/>
+            <wp:docPr id="1" name="Picture 1"/>
             <wp:cNvGraphicFramePr>
               <a:graphicFrameLocks xmlns:a="http://schemas.openxmlformats.org/drawingml/2006/main" noChangeAspect="1"/>
             </wp:cNvGraphicFramePr>
@@ -245,17 +416,11 @@
               <a:graphicData uri="http://schemas.openxmlformats.org/drawingml/2006/picture">
                 <pic:pic xmlns:pic="http://schemas.openxmlformats.org/drawingml/2006/picture">
                   <pic:nvPicPr>
-                    <pic:cNvPr id="0" name="figure1.png"/>
+                    <pic:cNvPr id="1" name="figure 1.jpg"/>
                     <pic:cNvPicPr/>
                   </pic:nvPicPr>
                   <pic:blipFill>
-                    <a:blip r:embed="rId6">
-                      <a:extLst>
-                        <a:ext uri="{28A0092B-C50C-407E-A947-70E740481C1C}">
-                          <a14:useLocalDpi xmlns:a14="http://schemas.microsoft.com/office/drawing/2010/main" val="0"/>
-                        </a:ext>
-                      </a:extLst>
-                    </a:blip>
+                    <a:blip r:embed="rId6"/>
                     <a:stretch>
                       <a:fillRect/>
                     </a:stretch>
@@ -263,7 +428,7 @@
                   <pic:spPr>
                     <a:xfrm>
                       <a:off x="0" y="0"/>
-                      <a:ext cx="4546656" cy="3097650"/>
+                      <a:ext cx="5943600" cy="4457700"/>
                     </a:xfrm>
                     <a:prstGeom prst="rect">
                       <a:avLst/>
@@ -275,6 +440,13 @@
           </wp:inline>
         </w:drawing>
       </w:r>
+      <w:r>
+        <w:rPr>
+          <w:rFonts w:ascii="Times New Roman" w:hAnsi="Times New Roman"/>
+          <w:b/>
+        </w:rPr>
+        <w:br w:type="page"/>
+      </w:r>
     </w:p>
     <w:p>
       <w:pPr>
@@ -357,8 +529,6 @@
         </w:rPr>
         <w:t xml:space="preserve"> = XX in week 3 to Y in week 8.</w:t>
       </w:r>
-      <w:bookmarkStart w:id="0" w:name="_GoBack"/>
-      <w:bookmarkEnd w:id="0"/>
     </w:p>
     <w:p>
       <w:pPr>
@@ -798,6 +968,13 @@
           <w:b/>
         </w:rPr>
       </w:pPr>
+      <w:r>
+        <w:rPr>
+          <w:rFonts w:ascii="Times New Roman" w:hAnsi="Times New Roman"/>
+          <w:b/>
+        </w:rPr>
+        <w:t>Add a grazer figure? And maybe break figure 3 into 2 – one for among-ecosystem trends and one for within?</w:t>
+      </w:r>
     </w:p>
     <w:p>
       <w:pPr>

</xml_diff>

<commit_message>
changed table legends for figures
</commit_message>
<xml_diff>
--- a/manuscript/GarzkeFigures_R2.docx
+++ b/manuscript/GarzkeFigures_R2.docx
@@ -1731,7 +1731,14 @@
           <w:rFonts w:ascii="Times New Roman" w:hAnsi="Times New Roman"/>
           <w:vertAlign w:val="subscript"/>
         </w:rPr>
-        <w:t>ij</w:t>
+        <w:t>w</w:t>
+      </w:r>
+      <w:r>
+        <w:rPr>
+          <w:rFonts w:ascii="Times New Roman" w:hAnsi="Times New Roman"/>
+          <w:vertAlign w:val="subscript"/>
+        </w:rPr>
+        <w:t>j</w:t>
       </w:r>
       <w:proofErr w:type="spellEnd"/>
       <w:r>
@@ -1752,7 +1759,13 @@
         <w:rPr>
           <w:rFonts w:ascii="Times New Roman" w:hAnsi="Times New Roman"/>
         </w:rPr>
-        <w:t xml:space="preserve">) algae-only (A), ii) algae + grazers (AG), and iii) algae + grazers + notonectid predators (AGP). Each ecosystem </w:t>
+        <w:t xml:space="preserve">) algae-only (A), ii) algae + grazers (AG), and iii) algae + grazers + notonectid predators (AGP). </w:t>
+      </w:r>
+      <w:r>
+        <w:rPr>
+          <w:rFonts w:ascii="Times New Roman" w:hAnsi="Times New Roman"/>
+        </w:rPr>
+        <w:t>There were 10 ecosystems (</w:t>
       </w:r>
       <w:r>
         <w:rPr>
@@ -1765,19 +1778,75 @@
         <w:rPr>
           <w:rFonts w:ascii="Times New Roman" w:hAnsi="Times New Roman"/>
         </w:rPr>
-        <w:t xml:space="preserve"> experienced different temperatures each of the 9 weeks of the experiment</w:t>
-      </w:r>
-      <w:r>
-        <w:rPr>
-          <w:rFonts w:ascii="Times New Roman" w:hAnsi="Times New Roman"/>
-        </w:rPr>
-        <w:t>, and we also modelled variation in how response variables depended on weekly temperatures (</w:t>
+        <w:t xml:space="preserve">) in each trophic treatment, and each ecosystem </w:t>
+      </w:r>
+      <w:bookmarkStart w:id="0" w:name="_GoBack"/>
+      <w:bookmarkEnd w:id="0"/>
+      <w:r>
+        <w:rPr>
+          <w:rFonts w:ascii="Times New Roman" w:hAnsi="Times New Roman"/>
+        </w:rPr>
+        <w:t xml:space="preserve">was sampled 8 times (once per week from weeks 2 – 9). Each week is indicated by a shape, and tanks within weeks are distinguished by shades of </w:t>
       </w:r>
       <w:proofErr w:type="spellStart"/>
       <w:r>
         <w:rPr>
           <w:rFonts w:ascii="Times New Roman" w:hAnsi="Times New Roman"/>
         </w:rPr>
+        <w:t>gray</w:t>
+      </w:r>
+      <w:proofErr w:type="spellEnd"/>
+      <w:r>
+        <w:rPr>
+          <w:rFonts w:ascii="Times New Roman" w:hAnsi="Times New Roman"/>
+        </w:rPr>
+        <w:t xml:space="preserve">. </w:t>
+      </w:r>
+      <w:r>
+        <w:rPr>
+          <w:rFonts w:ascii="Times New Roman" w:hAnsi="Times New Roman"/>
+        </w:rPr>
+        <w:t>We also modelled variation in how response variables depended on weekly temperatures</w:t>
+      </w:r>
+      <w:r>
+        <w:rPr>
+          <w:rFonts w:ascii="Times New Roman" w:hAnsi="Times New Roman"/>
+        </w:rPr>
+        <w:t xml:space="preserve">, </w:t>
+      </w:r>
+      <w:proofErr w:type="spellStart"/>
+      <w:r>
+        <w:rPr>
+          <w:rFonts w:ascii="Times New Roman" w:hAnsi="Times New Roman"/>
+        </w:rPr>
+        <w:t>T</w:t>
+      </w:r>
+      <w:r>
+        <w:rPr>
+          <w:rFonts w:ascii="Times New Roman" w:hAnsi="Times New Roman"/>
+          <w:vertAlign w:val="subscript"/>
+        </w:rPr>
+        <w:t>wj</w:t>
+      </w:r>
+      <w:proofErr w:type="spellEnd"/>
+      <w:r>
+        <w:rPr>
+          <w:rFonts w:ascii="Times New Roman" w:hAnsi="Times New Roman"/>
+          <w:vertAlign w:val="subscript"/>
+        </w:rPr>
+        <w:t xml:space="preserve"> </w:t>
+      </w:r>
+      <w:r>
+        <w:rPr>
+          <w:rFonts w:ascii="Times New Roman" w:hAnsi="Times New Roman"/>
+        </w:rPr>
+        <w:t>(</w:t>
+      </w:r>
+      <w:proofErr w:type="spellStart"/>
+      <w:r>
+        <w:rPr>
+          <w:rFonts w:ascii="Times New Roman" w:hAnsi="Times New Roman"/>
+        </w:rPr>
         <w:t>Eqn</w:t>
       </w:r>
       <w:proofErr w:type="spellEnd"/>
@@ -1785,7 +1854,55 @@
         <w:rPr>
           <w:rFonts w:ascii="Times New Roman" w:hAnsi="Times New Roman"/>
         </w:rPr>
-        <w:t xml:space="preserve"> 12). Blue lines indicate within-ecosystem temperature effects estimated from best models in Tables 2, 7 and 8, and b</w:t>
+        <w:t xml:space="preserve"> 12). </w:t>
+      </w:r>
+      <w:r>
+        <w:rPr>
+          <w:rFonts w:ascii="Times New Roman" w:hAnsi="Times New Roman"/>
+        </w:rPr>
+        <w:t>Blue lines</w:t>
+      </w:r>
+      <w:r>
+        <w:rPr>
+          <w:rFonts w:ascii="Times New Roman" w:hAnsi="Times New Roman"/>
+        </w:rPr>
+        <w:t xml:space="preserve"> are fit to the 8 observations from a single ecosystem, and their slope</w:t>
+      </w:r>
+      <w:r>
+        <w:rPr>
+          <w:rFonts w:ascii="Times New Roman" w:hAnsi="Times New Roman"/>
+        </w:rPr>
+        <w:t xml:space="preserve"> indicate</w:t>
+      </w:r>
+      <w:r>
+        <w:rPr>
+          <w:rFonts w:ascii="Times New Roman" w:hAnsi="Times New Roman"/>
+        </w:rPr>
+        <w:t>s</w:t>
+      </w:r>
+      <w:r>
+        <w:rPr>
+          <w:rFonts w:ascii="Times New Roman" w:hAnsi="Times New Roman"/>
+        </w:rPr>
+        <w:t xml:space="preserve"> within-ecosystem temperature effects estimated from best models in Tables 2, 7 and 8</w:t>
+      </w:r>
+      <w:r>
+        <w:rPr>
+          <w:rFonts w:ascii="Times New Roman" w:hAnsi="Times New Roman"/>
+        </w:rPr>
+        <w:t>.</w:t>
+      </w:r>
+      <w:r>
+        <w:rPr>
+          <w:rFonts w:ascii="Times New Roman" w:hAnsi="Times New Roman"/>
+        </w:rPr>
+        <w:t xml:space="preserve"> </w:t>
+      </w:r>
+      <w:r>
+        <w:rPr>
+          <w:rFonts w:ascii="Times New Roman" w:hAnsi="Times New Roman"/>
+        </w:rPr>
+        <w:t>B</w:t>
       </w:r>
       <w:r>
         <w:rPr>
@@ -1871,7 +1988,6 @@
           <w:rFonts w:ascii="Times New Roman" w:hAnsi="Times New Roman"/>
         </w:rPr>
       </w:pPr>
-      <w:bookmarkStart w:id="0" w:name="_GoBack"/>
       <w:r>
         <w:rPr>
           <w:rFonts w:ascii="Times New Roman" w:hAnsi="Times New Roman"/>
@@ -1879,10 +1995,10 @@
         </w:rPr>
         <w:lastRenderedPageBreak/>
         <w:drawing>
-          <wp:inline distT="0" distB="0" distL="0" distR="0" wp14:anchorId="22119137" wp14:editId="1063F71C">
-            <wp:extent cx="5943600" cy="5943600"/>
+          <wp:inline distT="0" distB="0" distL="0" distR="0" wp14:anchorId="08F28356" wp14:editId="65D288B2">
+            <wp:extent cx="5311302" cy="5311302"/>
             <wp:effectExtent l="0" t="0" r="0" b="0"/>
-            <wp:docPr id="7" name="Picture 7"/>
+            <wp:docPr id="12" name="Picture 12"/>
             <wp:cNvGraphicFramePr>
               <a:graphicFrameLocks xmlns:a="http://schemas.openxmlformats.org/drawingml/2006/main" noChangeAspect="1"/>
             </wp:cNvGraphicFramePr>
@@ -1890,7 +2006,7 @@
               <a:graphicData uri="http://schemas.openxmlformats.org/drawingml/2006/picture">
                 <pic:pic xmlns:pic="http://schemas.openxmlformats.org/drawingml/2006/picture">
                   <pic:nvPicPr>
-                    <pic:cNvPr id="7" name="Figure3.png"/>
+                    <pic:cNvPr id="12" name="Figure3.png"/>
                     <pic:cNvPicPr/>
                   </pic:nvPicPr>
                   <pic:blipFill>
@@ -1902,7 +2018,7 @@
                   <pic:spPr>
                     <a:xfrm>
                       <a:off x="0" y="0"/>
-                      <a:ext cx="5943600" cy="5943600"/>
+                      <a:ext cx="5322283" cy="5322283"/>
                     </a:xfrm>
                     <a:prstGeom prst="rect">
                       <a:avLst/>
@@ -1914,7 +2030,54 @@
           </wp:inline>
         </w:drawing>
       </w:r>
-      <w:bookmarkEnd w:id="0"/>
+      <w:r>
+        <w:rPr>
+          <w:rFonts w:ascii="Times New Roman" w:hAnsi="Times New Roman"/>
+          <w:noProof/>
+        </w:rPr>
+        <w:drawing>
+          <wp:inline distT="0" distB="0" distL="0" distR="0" wp14:anchorId="5BA1F158" wp14:editId="70780CAA">
+            <wp:extent cx="524998" cy="1877439"/>
+            <wp:effectExtent l="0" t="0" r="0" b="2540"/>
+            <wp:docPr id="3" name="Picture 3"/>
+            <wp:cNvGraphicFramePr>
+              <a:graphicFrameLocks xmlns:a="http://schemas.openxmlformats.org/drawingml/2006/main" noChangeAspect="1"/>
+            </wp:cNvGraphicFramePr>
+            <a:graphic xmlns:a="http://schemas.openxmlformats.org/drawingml/2006/main">
+              <a:graphicData uri="http://schemas.openxmlformats.org/drawingml/2006/picture">
+                <pic:pic xmlns:pic="http://schemas.openxmlformats.org/drawingml/2006/picture">
+                  <pic:nvPicPr>
+                    <pic:cNvPr id="3" name="Figure3.png"/>
+                    <pic:cNvPicPr/>
+                  </pic:nvPicPr>
+                  <pic:blipFill rotWithShape="1">
+                    <a:blip r:embed="rId18"/>
+                    <a:srcRect l="24718" t="36989" r="66448" b="31419"/>
+                    <a:stretch/>
+                  </pic:blipFill>
+                  <pic:spPr bwMode="auto">
+                    <a:xfrm>
+                      <a:off x="0" y="0"/>
+                      <a:ext cx="525076" cy="1877717"/>
+                    </a:xfrm>
+                    <a:prstGeom prst="rect">
+                      <a:avLst/>
+                    </a:prstGeom>
+                    <a:ln>
+                      <a:noFill/>
+                    </a:ln>
+                    <a:extLst>
+                      <a:ext uri="{53640926-AAD7-44D8-BBD7-CCE9431645EC}">
+                        <a14:shadowObscured xmlns:a14="http://schemas.microsoft.com/office/drawing/2010/main"/>
+                      </a:ext>
+                    </a:extLst>
+                  </pic:spPr>
+                </pic:pic>
+              </a:graphicData>
+            </a:graphic>
+          </wp:inline>
+        </w:drawing>
+      </w:r>
     </w:p>
     <w:p>
       <w:pPr>
@@ -1967,18 +2130,12 @@
         <w:rPr>
           <w:rFonts w:ascii="Times New Roman" w:hAnsi="Times New Roman"/>
         </w:rPr>
-        <w:fldChar w:fldCharType="separate"/>
-      </w:r>
-      <w:r>
-        <w:rPr>
-          <w:rFonts w:ascii="Times New Roman" w:hAnsi="Times New Roman"/>
-        </w:rPr>
         <w:fldChar w:fldCharType="end"/>
       </w:r>
     </w:p>
     <w:sectPr>
-      <w:footerReference w:type="even" r:id="rId18"/>
-      <w:footerReference w:type="default" r:id="rId19"/>
+      <w:footerReference w:type="even" r:id="rId19"/>
+      <w:footerReference w:type="default" r:id="rId20"/>
       <w:pgSz w:w="12240" w:h="15840"/>
       <w:pgMar w:top="1440" w:right="1440" w:bottom="1440" w:left="1440" w:header="720" w:footer="720" w:gutter="0"/>
       <w:cols w:space="720"/>

</xml_diff>